<commit_message>
Zonal OCR tested with Cropping
</commit_message>
<xml_diff>
--- a/Approach - 4/Approach_4.docx
+++ b/Approach - 4/Approach_4.docx
@@ -390,18 +390,8 @@
           <w:sz w:val="28"/>
           <w:szCs w:val="28"/>
         </w:rPr>
-        <w:t xml:space="preserve">ORB / SIFT </w:t>
-      </w:r>
-      <w:proofErr w:type="spellStart"/>
-      <w:r>
-        <w:rPr>
-          <w:rFonts w:ascii="Times New Roman" w:hAnsi="Times New Roman" w:cs="Times New Roman"/>
-          <w:sz w:val="28"/>
-          <w:szCs w:val="28"/>
-        </w:rPr>
-        <w:t>keypoints</w:t>
-      </w:r>
-      <w:proofErr w:type="spellEnd"/>
+        <w:t>ORB / SIFT keypoints</w:t>
+      </w:r>
     </w:p>
     <w:p>
       <w:pPr>
@@ -448,18 +438,8 @@
           <w:sz w:val="28"/>
           <w:szCs w:val="28"/>
         </w:rPr>
-        <w:t xml:space="preserve">Estimate </w:t>
-      </w:r>
-      <w:proofErr w:type="spellStart"/>
-      <w:r>
-        <w:rPr>
-          <w:rFonts w:ascii="Times New Roman" w:hAnsi="Times New Roman" w:cs="Times New Roman"/>
-          <w:sz w:val="28"/>
-          <w:szCs w:val="28"/>
-        </w:rPr>
-        <w:t>homography</w:t>
-      </w:r>
-      <w:proofErr w:type="spellEnd"/>
+        <w:t>Estimate homography</w:t>
+      </w:r>
     </w:p>
     <w:p>
       <w:pPr>
@@ -711,25 +691,7 @@
           <w:sz w:val="28"/>
           <w:szCs w:val="28"/>
         </w:rPr>
-        <w:t xml:space="preserve">Storing the </w:t>
-      </w:r>
-      <w:proofErr w:type="spellStart"/>
-      <w:r>
-        <w:rPr>
-          <w:rFonts w:ascii="Times New Roman" w:hAnsi="Times New Roman" w:cs="Times New Roman"/>
-          <w:sz w:val="28"/>
-          <w:szCs w:val="28"/>
-        </w:rPr>
-        <w:t>co ordinates</w:t>
-      </w:r>
-      <w:proofErr w:type="spellEnd"/>
-      <w:r>
-        <w:rPr>
-          <w:rFonts w:ascii="Times New Roman" w:hAnsi="Times New Roman" w:cs="Times New Roman"/>
-          <w:sz w:val="28"/>
-          <w:szCs w:val="28"/>
-        </w:rPr>
-        <w:t xml:space="preserve"> with respect to the document dimensions. This is done to maintain the position even when the document is resized (scaled).</w:t>
+        <w:t>Storing the co ordinates with respect to the document dimensions. This is done to maintain the position even when the document is resized (scaled).</w:t>
       </w:r>
     </w:p>
     <w:p>
@@ -889,25 +851,7 @@
           <w:sz w:val="28"/>
           <w:szCs w:val="28"/>
         </w:rPr>
-        <w:t xml:space="preserve"> Numeric Fields, Alphanumeric, Checkboxes </w:t>
-      </w:r>
-      <w:proofErr w:type="spellStart"/>
-      <w:r>
-        <w:rPr>
-          <w:rFonts w:ascii="Times New Roman" w:hAnsi="Times New Roman" w:cs="Times New Roman"/>
-          <w:sz w:val="28"/>
-          <w:szCs w:val="28"/>
-        </w:rPr>
-        <w:t>etc</w:t>
-      </w:r>
-      <w:proofErr w:type="spellEnd"/>
-      <w:r>
-        <w:rPr>
-          <w:rFonts w:ascii="Times New Roman" w:hAnsi="Times New Roman" w:cs="Times New Roman"/>
-          <w:sz w:val="28"/>
-          <w:szCs w:val="28"/>
-        </w:rPr>
-        <w:t xml:space="preserve"> are to be processed differently.</w:t>
+        <w:t xml:space="preserve"> Numeric Fields, Alphanumeric, Checkboxes etc are to be processed differently.</w:t>
       </w:r>
     </w:p>
     <w:p>
@@ -1161,23 +1105,13 @@
         </w:rPr>
         <w:t xml:space="preserve"> – </w:t>
       </w:r>
-      <w:proofErr w:type="spellStart"/>
-      <w:r>
-        <w:rPr>
-          <w:rFonts w:ascii="Times New Roman" w:hAnsi="Times New Roman" w:cs="Times New Roman"/>
-          <w:sz w:val="28"/>
-          <w:szCs w:val="28"/>
-        </w:rPr>
-        <w:t>Eg.</w:t>
-      </w:r>
-      <w:proofErr w:type="spellEnd"/>
-      <w:r>
-        <w:rPr>
-          <w:rFonts w:ascii="Times New Roman" w:hAnsi="Times New Roman" w:cs="Times New Roman"/>
-          <w:sz w:val="28"/>
-          <w:szCs w:val="28"/>
-        </w:rPr>
-        <w:t xml:space="preserve"> Charged Amount and Billed Amount Equality. Date of Service can’t be in future.</w:t>
+      <w:r>
+        <w:rPr>
+          <w:rFonts w:ascii="Times New Roman" w:hAnsi="Times New Roman" w:cs="Times New Roman"/>
+          <w:sz w:val="28"/>
+          <w:szCs w:val="28"/>
+        </w:rPr>
+        <w:t>Eg. Charged Amount and Billed Amount Equality. Date of Service can’t be in future.</w:t>
       </w:r>
     </w:p>
     <w:p>
@@ -1714,25 +1648,7 @@
           <w:sz w:val="28"/>
           <w:szCs w:val="28"/>
         </w:rPr>
-        <w:t xml:space="preserve">These generate invariant </w:t>
-      </w:r>
-      <w:proofErr w:type="spellStart"/>
-      <w:r>
-        <w:rPr>
-          <w:rFonts w:ascii="Times New Roman" w:hAnsi="Times New Roman" w:cs="Times New Roman"/>
-          <w:sz w:val="28"/>
-          <w:szCs w:val="28"/>
-        </w:rPr>
-        <w:t>keypoints</w:t>
-      </w:r>
-      <w:proofErr w:type="spellEnd"/>
-      <w:r>
-        <w:rPr>
-          <w:rFonts w:ascii="Times New Roman" w:hAnsi="Times New Roman" w:cs="Times New Roman"/>
-          <w:sz w:val="28"/>
-          <w:szCs w:val="28"/>
-        </w:rPr>
-        <w:t>.</w:t>
+        <w:t>These generate invariant keypoints.</w:t>
       </w:r>
     </w:p>
     <w:p>
@@ -1896,25 +1812,7 @@
           <w:sz w:val="28"/>
           <w:szCs w:val="28"/>
         </w:rPr>
-        <w:t xml:space="preserve">Anchor </w:t>
-      </w:r>
-      <w:proofErr w:type="spellStart"/>
-      <w:r>
-        <w:rPr>
-          <w:rFonts w:ascii="Times New Roman" w:hAnsi="Times New Roman" w:cs="Times New Roman"/>
-          <w:sz w:val="28"/>
-          <w:szCs w:val="28"/>
-        </w:rPr>
-        <w:t>keypoints</w:t>
-      </w:r>
-      <w:proofErr w:type="spellEnd"/>
-      <w:r>
-        <w:rPr>
-          <w:rFonts w:ascii="Times New Roman" w:hAnsi="Times New Roman" w:cs="Times New Roman"/>
-          <w:sz w:val="28"/>
-          <w:szCs w:val="28"/>
-        </w:rPr>
-        <w:t xml:space="preserve"> descriptors</w:t>
+        <w:t>Anchor keypoints descriptors</w:t>
       </w:r>
     </w:p>
     <w:p>
@@ -2273,18 +2171,8 @@
           <w:sz w:val="28"/>
           <w:szCs w:val="28"/>
         </w:rPr>
-        <w:t xml:space="preserve">Local structure around each </w:t>
-      </w:r>
-      <w:proofErr w:type="spellStart"/>
-      <w:r>
-        <w:rPr>
-          <w:rFonts w:ascii="Times New Roman" w:hAnsi="Times New Roman" w:cs="Times New Roman"/>
-          <w:sz w:val="28"/>
-          <w:szCs w:val="28"/>
-        </w:rPr>
-        <w:t>keypoint</w:t>
-      </w:r>
-      <w:proofErr w:type="spellEnd"/>
+        <w:t>Local structure around each keypoint</w:t>
+      </w:r>
     </w:p>
     <w:p>
       <w:pPr>
@@ -2331,43 +2219,7 @@
           <w:sz w:val="28"/>
           <w:szCs w:val="28"/>
         </w:rPr>
-        <w:t>Oriented FAST (</w:t>
-      </w:r>
-      <w:proofErr w:type="spellStart"/>
-      <w:r>
-        <w:rPr>
-          <w:rFonts w:ascii="Times New Roman" w:hAnsi="Times New Roman" w:cs="Times New Roman"/>
-          <w:sz w:val="28"/>
-          <w:szCs w:val="28"/>
-        </w:rPr>
-        <w:t>oFAST</w:t>
-      </w:r>
-      <w:proofErr w:type="spellEnd"/>
-      <w:r>
-        <w:rPr>
-          <w:rFonts w:ascii="Times New Roman" w:hAnsi="Times New Roman" w:cs="Times New Roman"/>
-          <w:sz w:val="28"/>
-          <w:szCs w:val="28"/>
-        </w:rPr>
-        <w:t xml:space="preserve">): Detects </w:t>
-      </w:r>
-      <w:proofErr w:type="spellStart"/>
-      <w:r>
-        <w:rPr>
-          <w:rFonts w:ascii="Times New Roman" w:hAnsi="Times New Roman" w:cs="Times New Roman"/>
-          <w:sz w:val="28"/>
-          <w:szCs w:val="28"/>
-        </w:rPr>
-        <w:t>keypoints</w:t>
-      </w:r>
-      <w:proofErr w:type="spellEnd"/>
-      <w:r>
-        <w:rPr>
-          <w:rFonts w:ascii="Times New Roman" w:hAnsi="Times New Roman" w:cs="Times New Roman"/>
-          <w:sz w:val="28"/>
-          <w:szCs w:val="28"/>
-        </w:rPr>
-        <w:t xml:space="preserve"> (corners/interest points) in an image and calculates their intensity centroid to determine the orientation of the patch, providing rotation invariance.</w:t>
+        <w:t>Oriented FAST (oFAST): Detects keypoints (corners/interest points) in an image and calculates their intensity centroid to determine the orientation of the patch, providing rotation invariance.</w:t>
       </w:r>
     </w:p>
     <w:p>
@@ -2385,43 +2237,7 @@
           <w:sz w:val="28"/>
           <w:szCs w:val="28"/>
         </w:rPr>
-        <w:t>Rotated BRIEF (</w:t>
-      </w:r>
-      <w:proofErr w:type="spellStart"/>
-      <w:r>
-        <w:rPr>
-          <w:rFonts w:ascii="Times New Roman" w:hAnsi="Times New Roman" w:cs="Times New Roman"/>
-          <w:sz w:val="28"/>
-          <w:szCs w:val="28"/>
-        </w:rPr>
-        <w:t>rBRIEF</w:t>
-      </w:r>
-      <w:proofErr w:type="spellEnd"/>
-      <w:r>
-        <w:rPr>
-          <w:rFonts w:ascii="Times New Roman" w:hAnsi="Times New Roman" w:cs="Times New Roman"/>
-          <w:sz w:val="28"/>
-          <w:szCs w:val="28"/>
-        </w:rPr>
-        <w:t xml:space="preserve">): Creates a binary descriptor for the </w:t>
-      </w:r>
-      <w:proofErr w:type="spellStart"/>
-      <w:r>
-        <w:rPr>
-          <w:rFonts w:ascii="Times New Roman" w:hAnsi="Times New Roman" w:cs="Times New Roman"/>
-          <w:sz w:val="28"/>
-          <w:szCs w:val="28"/>
-        </w:rPr>
-        <w:t>keypoints</w:t>
-      </w:r>
-      <w:proofErr w:type="spellEnd"/>
-      <w:r>
-        <w:rPr>
-          <w:rFonts w:ascii="Times New Roman" w:hAnsi="Times New Roman" w:cs="Times New Roman"/>
-          <w:sz w:val="28"/>
-          <w:szCs w:val="28"/>
-        </w:rPr>
-        <w:t xml:space="preserve"> by comparing the intensities of pixel pairs. By steering these descriptors based on the orientation found by FAST, it handles rotations efficiently. </w:t>
+        <w:t>Rotated BRIEF (rBRIEF): Creates a binary descriptor for the keypoints by comparing the intensities of pixel pairs. By steering these descriptors based on the orientation found by FAST, it handles rotations efficiently. </w:t>
       </w:r>
     </w:p>
     <w:p>
@@ -2497,24 +2313,7 @@
         </w:rPr>
         <w:lastRenderedPageBreak/>
         <w:tab/>
-      </w:r>
-      <w:proofErr w:type="spellStart"/>
-      <w:r>
-        <w:rPr>
-          <w:rFonts w:ascii="Times New Roman" w:hAnsi="Times New Roman" w:cs="Times New Roman"/>
-          <w:sz w:val="28"/>
-          <w:szCs w:val="28"/>
-        </w:rPr>
-        <w:t>Homography</w:t>
-      </w:r>
-      <w:proofErr w:type="spellEnd"/>
-      <w:r>
-        <w:rPr>
-          <w:rFonts w:ascii="Times New Roman" w:hAnsi="Times New Roman" w:cs="Times New Roman"/>
-          <w:sz w:val="28"/>
-          <w:szCs w:val="28"/>
-        </w:rPr>
-        <w:t xml:space="preserve"> – A technique which performs </w:t>
+        <w:t xml:space="preserve">Homography – A technique which performs </w:t>
       </w:r>
       <w:r>
         <w:rPr>
@@ -2736,6 +2535,31 @@
           <w:szCs w:val="28"/>
         </w:rPr>
       </w:pPr>
+      <w:r>
+        <w:rPr>
+          <w:rFonts w:ascii="Times New Roman" w:hAnsi="Times New Roman" w:cs="Times New Roman"/>
+          <w:sz w:val="28"/>
+          <w:szCs w:val="28"/>
+        </w:rPr>
+        <w:t>While using canny use lower threshold if the lines or grids are lighter and thinner.</w:t>
+      </w:r>
+      <w:r>
+        <w:rPr>
+          <w:rFonts w:ascii="Times New Roman" w:hAnsi="Times New Roman" w:cs="Times New Roman"/>
+          <w:sz w:val="28"/>
+          <w:szCs w:val="28"/>
+        </w:rPr>
+        <w:t xml:space="preserve"> For more grid based forms or documents keep number of features less and reduce weak corner detections.</w:t>
+      </w:r>
+    </w:p>
+    <w:p>
+      <w:pPr>
+        <w:rPr>
+          <w:rFonts w:ascii="Times New Roman" w:hAnsi="Times New Roman" w:cs="Times New Roman"/>
+          <w:sz w:val="28"/>
+          <w:szCs w:val="28"/>
+        </w:rPr>
+      </w:pPr>
     </w:p>
     <w:p>
       <w:pPr>
@@ -2747,26 +2571,158 @@
           <w:szCs w:val="28"/>
         </w:rPr>
       </w:pPr>
-    </w:p>
-    <w:p>
-      <w:pPr>
-        <w:ind w:firstLine="720"/>
-        <w:rPr>
-          <w:rFonts w:ascii="Times New Roman" w:hAnsi="Times New Roman" w:cs="Times New Roman"/>
-          <w:sz w:val="28"/>
-          <w:szCs w:val="28"/>
-        </w:rPr>
-      </w:pPr>
-    </w:p>
-    <w:p>
-      <w:pPr>
-        <w:ind w:left="720"/>
-        <w:rPr>
-          <w:rFonts w:ascii="Times New Roman" w:hAnsi="Times New Roman" w:cs="Times New Roman"/>
-          <w:sz w:val="28"/>
-          <w:szCs w:val="28"/>
-        </w:rPr>
-      </w:pPr>
+      <w:r>
+        <w:rPr>
+          <w:rFonts w:ascii="Times New Roman" w:hAnsi="Times New Roman" w:cs="Times New Roman"/>
+          <w:b/>
+          <w:bCs/>
+          <w:sz w:val="28"/>
+          <w:szCs w:val="28"/>
+        </w:rPr>
+        <w:t xml:space="preserve">Note: The Alignment process has been </w:t>
+      </w:r>
+      <w:r>
+        <w:rPr>
+          <w:rFonts w:ascii="Times New Roman" w:hAnsi="Times New Roman" w:cs="Times New Roman"/>
+          <w:b/>
+          <w:bCs/>
+          <w:sz w:val="28"/>
+          <w:szCs w:val="28"/>
+        </w:rPr>
+        <w:t>postponed as of now due to its very high complexity.</w:t>
+      </w:r>
+    </w:p>
+    <w:p>
+      <w:pPr>
+        <w:rPr>
+          <w:rFonts w:ascii="Times New Roman" w:hAnsi="Times New Roman" w:cs="Times New Roman"/>
+          <w:b/>
+          <w:bCs/>
+          <w:sz w:val="28"/>
+          <w:szCs w:val="28"/>
+        </w:rPr>
+      </w:pPr>
+    </w:p>
+    <w:p>
+      <w:pPr>
+        <w:rPr>
+          <w:rFonts w:ascii="Times New Roman" w:hAnsi="Times New Roman" w:cs="Times New Roman"/>
+          <w:b/>
+          <w:bCs/>
+          <w:sz w:val="28"/>
+          <w:szCs w:val="28"/>
+        </w:rPr>
+      </w:pPr>
+    </w:p>
+    <w:p>
+      <w:pPr>
+        <w:rPr>
+          <w:rFonts w:ascii="Times New Roman" w:hAnsi="Times New Roman" w:cs="Times New Roman"/>
+          <w:sz w:val="28"/>
+          <w:szCs w:val="28"/>
+        </w:rPr>
+      </w:pPr>
+    </w:p>
+    <w:p>
+      <w:pPr>
+        <w:rPr>
+          <w:rFonts w:ascii="Times New Roman" w:hAnsi="Times New Roman" w:cs="Times New Roman"/>
+          <w:sz w:val="28"/>
+          <w:szCs w:val="28"/>
+        </w:rPr>
+      </w:pPr>
+      <w:r>
+        <w:rPr>
+          <w:rFonts w:ascii="Times New Roman" w:hAnsi="Times New Roman" w:cs="Times New Roman"/>
+          <w:sz w:val="28"/>
+          <w:szCs w:val="28"/>
+        </w:rPr>
+        <w:t>For prototyping perfo</w:t>
+      </w:r>
+      <w:r>
+        <w:rPr>
+          <w:rFonts w:ascii="Times New Roman" w:hAnsi="Times New Roman" w:cs="Times New Roman"/>
+          <w:sz w:val="28"/>
+          <w:szCs w:val="28"/>
+        </w:rPr>
+        <w:t>r</w:t>
+      </w:r>
+      <w:r>
+        <w:rPr>
+          <w:rFonts w:ascii="Times New Roman" w:hAnsi="Times New Roman" w:cs="Times New Roman"/>
+          <w:sz w:val="28"/>
+          <w:szCs w:val="28"/>
+        </w:rPr>
+        <w:t>med zonal OCR by cropping the specific area by manually specifying the co</w:t>
+      </w:r>
+      <w:r>
+        <w:rPr>
+          <w:rFonts w:ascii="Times New Roman" w:hAnsi="Times New Roman" w:cs="Times New Roman"/>
+          <w:sz w:val="28"/>
+          <w:szCs w:val="28"/>
+        </w:rPr>
+        <w:t>-</w:t>
+      </w:r>
+      <w:r>
+        <w:rPr>
+          <w:rFonts w:ascii="Times New Roman" w:hAnsi="Times New Roman" w:cs="Times New Roman"/>
+          <w:sz w:val="28"/>
+          <w:szCs w:val="28"/>
+        </w:rPr>
+        <w:t>ordinates. Later it will be automated by relative co ordinates mapping based on the incoming form structure.</w:t>
+      </w:r>
+    </w:p>
+    <w:p>
+      <w:pPr>
+        <w:rPr>
+          <w:rFonts w:ascii="Times New Roman" w:hAnsi="Times New Roman" w:cs="Times New Roman"/>
+          <w:sz w:val="28"/>
+          <w:szCs w:val="28"/>
+        </w:rPr>
+      </w:pPr>
+    </w:p>
+    <w:p>
+      <w:pPr>
+        <w:rPr>
+          <w:rFonts w:ascii="Times New Roman" w:hAnsi="Times New Roman" w:cs="Times New Roman"/>
+          <w:sz w:val="28"/>
+          <w:szCs w:val="28"/>
+        </w:rPr>
+      </w:pPr>
+      <w:r>
+        <w:rPr>
+          <w:rFonts w:ascii="Times New Roman" w:hAnsi="Times New Roman" w:cs="Times New Roman"/>
+          <w:sz w:val="28"/>
+          <w:szCs w:val="28"/>
+        </w:rPr>
+        <w:t>Alignment process has to be worked with very high concentration and focus to get the best outcome with robustness served.</w:t>
+      </w:r>
+    </w:p>
+    <w:p>
+      <w:pPr>
+        <w:rPr>
+          <w:rFonts w:ascii="Times New Roman" w:hAnsi="Times New Roman" w:cs="Times New Roman"/>
+          <w:sz w:val="28"/>
+          <w:szCs w:val="28"/>
+        </w:rPr>
+      </w:pPr>
+    </w:p>
+    <w:p>
+      <w:pPr>
+        <w:rPr>
+          <w:rFonts w:ascii="Times New Roman" w:hAnsi="Times New Roman" w:cs="Times New Roman"/>
+          <w:sz w:val="28"/>
+          <w:szCs w:val="28"/>
+        </w:rPr>
+      </w:pPr>
+      <w:r>
+        <w:rPr>
+          <w:rFonts w:ascii="Times New Roman" w:hAnsi="Times New Roman" w:cs="Times New Roman"/>
+          <w:sz w:val="28"/>
+          <w:szCs w:val="28"/>
+        </w:rPr>
+        <w:t>Bounding Boxes co-ordinates are to be refined to get the text alone in that field.</w:t>
+      </w:r>
     </w:p>
     <w:p>
       <w:pPr>
@@ -5575,6 +5531,7 @@
   <w:style w:type="character" w:default="1" w:styleId="DefaultParagraphFont">
     <w:name w:val="Default Paragraph Font"/>
     <w:uiPriority w:val="1"/>
+    <w:semiHidden/>
     <w:unhideWhenUsed/>
   </w:style>
   <w:style w:type="table" w:default="1" w:styleId="TableNormal">

</xml_diff>